<commit_message>
updated the correct file
</commit_message>
<xml_diff>
--- a/MikeConteGitTutorial-02-05-2015.docx
+++ b/MikeConteGitTutorial-02-05-2015.docx
@@ -539,29 +539,11 @@
       <w:r>
         <w:rPr>
           <w:rFonts w:ascii="Courier New" w:eastAsia="Times New Roman" w:hAnsi="Courier New" w:cs="Courier New"/>
-          <w:color w:val="FFFFFF"/>
-          <w:sz w:val="21"/>
-          <w:szCs w:val="21"/>
-        </w:rPr>
-        <w:t/>
-      </w:r>
-      <w:r>
-        <w:rPr>
-          <w:rFonts w:ascii="Courier New" w:eastAsia="Times New Roman" w:hAnsi="Courier New" w:cs="Courier New"/>
           <w:color w:val="FF0000"/>
           <w:sz w:val="21"/>
           <w:szCs w:val="21"/>
         </w:rPr>
         <w:t>octocat.txt</w:t>
-      </w:r>
-      <w:r>
-        <w:rPr>
-          <w:rFonts w:ascii="Courier New" w:eastAsia="Times New Roman" w:hAnsi="Courier New" w:cs="Courier New"/>
-          <w:color w:val="FF0000"/>
-          <w:sz w:val="21"/>
-          <w:szCs w:val="21"/>
-        </w:rPr>
-        <w:t/>
       </w:r>
       <w:r>
         <w:rPr>
@@ -1037,29 +1019,11 @@
       <w:r>
         <w:rPr>
           <w:rFonts w:ascii="Courier New" w:eastAsia="Times New Roman" w:hAnsi="Courier New" w:cs="Courier New"/>
-          <w:color w:val="FFFFFF"/>
-          <w:sz w:val="21"/>
-          <w:szCs w:val="21"/>
-        </w:rPr>
-        <w:t/>
-      </w:r>
-      <w:r>
-        <w:rPr>
-          <w:rFonts w:ascii="Courier New" w:eastAsia="Times New Roman" w:hAnsi="Courier New" w:cs="Courier New"/>
           <w:color w:val="008000"/>
           <w:sz w:val="21"/>
           <w:szCs w:val="21"/>
         </w:rPr>
         <w:t>new file: octocat.txt</w:t>
-      </w:r>
-      <w:r>
-        <w:rPr>
-          <w:rFonts w:ascii="Courier New" w:eastAsia="Times New Roman" w:hAnsi="Courier New" w:cs="Courier New"/>
-          <w:color w:val="008000"/>
-          <w:sz w:val="21"/>
-          <w:szCs w:val="21"/>
-        </w:rPr>
-        <w:t/>
       </w:r>
       <w:r>
         <w:rPr>
@@ -1950,15 +1914,6 @@
         </w:rPr>
         <w:br/>
       </w:r>
-      <w:r>
-        <w:rPr>
-          <w:rFonts w:ascii="Courier New" w:eastAsia="Times New Roman" w:hAnsi="Courier New" w:cs="Courier New"/>
-          <w:color w:val="FFFFFF"/>
-          <w:sz w:val="21"/>
-          <w:szCs w:val="21"/>
-        </w:rPr>
-        <w:t/>
-      </w:r>
       <w:proofErr w:type="gramStart"/>
       <w:r>
         <w:rPr>
@@ -1982,135 +1937,108 @@
       <w:r>
         <w:rPr>
           <w:rFonts w:ascii="Courier New" w:eastAsia="Times New Roman" w:hAnsi="Courier New" w:cs="Courier New"/>
+          <w:color w:val="FFFFFF"/>
+          <w:sz w:val="21"/>
+          <w:szCs w:val="21"/>
+        </w:rPr>
+        <w:br/>
+        <w:t xml:space="preserve">Author: Try </w:t>
+      </w:r>
+      <w:proofErr w:type="spellStart"/>
+      <w:r>
+        <w:rPr>
+          <w:rFonts w:ascii="Courier New" w:eastAsia="Times New Roman" w:hAnsi="Courier New" w:cs="Courier New"/>
+          <w:color w:val="FFFFFF"/>
+          <w:sz w:val="21"/>
+          <w:szCs w:val="21"/>
+        </w:rPr>
+        <w:t>Git</w:t>
+      </w:r>
+      <w:proofErr w:type="spellEnd"/>
+      <w:r>
+        <w:rPr>
+          <w:rFonts w:ascii="Courier New" w:eastAsia="Times New Roman" w:hAnsi="Courier New" w:cs="Courier New"/>
+          <w:color w:val="FFFFFF"/>
+          <w:sz w:val="21"/>
+          <w:szCs w:val="21"/>
+        </w:rPr>
+        <w:t xml:space="preserve"> &lt;try_git@github.com&gt;</w:t>
+      </w:r>
+      <w:r>
+        <w:rPr>
+          <w:rFonts w:ascii="Courier New" w:eastAsia="Times New Roman" w:hAnsi="Courier New" w:cs="Courier New"/>
+          <w:color w:val="FFFFFF"/>
+          <w:sz w:val="21"/>
+          <w:szCs w:val="21"/>
+        </w:rPr>
+        <w:br/>
+        <w:t>Date: Sat Oct 10 08:30:00 2020 -0500</w:t>
+      </w:r>
+      <w:r>
+        <w:rPr>
+          <w:rFonts w:ascii="Courier New" w:eastAsia="Times New Roman" w:hAnsi="Courier New" w:cs="Courier New"/>
+          <w:color w:val="FFFFFF"/>
+          <w:sz w:val="21"/>
+          <w:szCs w:val="21"/>
+        </w:rPr>
+        <w:br/>
+      </w:r>
+      <w:r>
+        <w:rPr>
+          <w:rFonts w:ascii="Courier New" w:eastAsia="Times New Roman" w:hAnsi="Courier New" w:cs="Courier New"/>
+          <w:color w:val="FFFFFF"/>
+          <w:sz w:val="21"/>
+          <w:szCs w:val="21"/>
+        </w:rPr>
+        <w:br/>
+        <w:t xml:space="preserve">Add all the </w:t>
+      </w:r>
+      <w:proofErr w:type="spellStart"/>
+      <w:r>
+        <w:rPr>
+          <w:rFonts w:ascii="Courier New" w:eastAsia="Times New Roman" w:hAnsi="Courier New" w:cs="Courier New"/>
+          <w:color w:val="FFFFFF"/>
+          <w:sz w:val="21"/>
+          <w:szCs w:val="21"/>
+        </w:rPr>
+        <w:t>octocat</w:t>
+      </w:r>
+      <w:proofErr w:type="spellEnd"/>
+      <w:r>
+        <w:rPr>
+          <w:rFonts w:ascii="Courier New" w:eastAsia="Times New Roman" w:hAnsi="Courier New" w:cs="Courier New"/>
+          <w:color w:val="FFFFFF"/>
+          <w:sz w:val="21"/>
+          <w:szCs w:val="21"/>
+        </w:rPr>
+        <w:t xml:space="preserve"> txt files</w:t>
+      </w:r>
+      <w:r>
+        <w:rPr>
+          <w:rFonts w:ascii="Courier New" w:eastAsia="Times New Roman" w:hAnsi="Courier New" w:cs="Courier New"/>
+          <w:color w:val="FFFFFF"/>
+          <w:sz w:val="21"/>
+          <w:szCs w:val="21"/>
+        </w:rPr>
+        <w:br/>
+      </w:r>
+      <w:r>
+        <w:rPr>
+          <w:rFonts w:ascii="Courier New" w:eastAsia="Times New Roman" w:hAnsi="Courier New" w:cs="Courier New"/>
+          <w:color w:val="FFFFFF"/>
+          <w:sz w:val="21"/>
+          <w:szCs w:val="21"/>
+        </w:rPr>
+        <w:br/>
+      </w:r>
+      <w:r>
+        <w:rPr>
+          <w:rFonts w:ascii="Courier New" w:eastAsia="Times New Roman" w:hAnsi="Courier New" w:cs="Courier New"/>
           <w:color w:val="FFFF00"/>
           <w:sz w:val="21"/>
           <w:szCs w:val="21"/>
         </w:rPr>
-        <w:t/>
-      </w:r>
-      <w:r>
-        <w:rPr>
-          <w:rFonts w:ascii="Courier New" w:eastAsia="Times New Roman" w:hAnsi="Courier New" w:cs="Courier New"/>
-          <w:color w:val="FFFFFF"/>
-          <w:sz w:val="21"/>
-          <w:szCs w:val="21"/>
-        </w:rPr>
-        <w:br/>
-        <w:t xml:space="preserve">Author: Try </w:t>
-      </w:r>
-      <w:proofErr w:type="spellStart"/>
-      <w:r>
-        <w:rPr>
-          <w:rFonts w:ascii="Courier New" w:eastAsia="Times New Roman" w:hAnsi="Courier New" w:cs="Courier New"/>
-          <w:color w:val="FFFFFF"/>
-          <w:sz w:val="21"/>
-          <w:szCs w:val="21"/>
-        </w:rPr>
-        <w:t>Git</w:t>
-      </w:r>
-      <w:proofErr w:type="spellEnd"/>
-      <w:r>
-        <w:rPr>
-          <w:rFonts w:ascii="Courier New" w:eastAsia="Times New Roman" w:hAnsi="Courier New" w:cs="Courier New"/>
-          <w:color w:val="FFFFFF"/>
-          <w:sz w:val="21"/>
-          <w:szCs w:val="21"/>
-        </w:rPr>
-        <w:t xml:space="preserve"> &lt;try_git@github.com&gt;</w:t>
-      </w:r>
-      <w:r>
-        <w:rPr>
-          <w:rFonts w:ascii="Courier New" w:eastAsia="Times New Roman" w:hAnsi="Courier New" w:cs="Courier New"/>
-          <w:color w:val="FFFFFF"/>
-          <w:sz w:val="21"/>
-          <w:szCs w:val="21"/>
-        </w:rPr>
-        <w:br/>
-        <w:t>Date: Sat Oct 10 08:30:00 2020 -0500</w:t>
-      </w:r>
-      <w:r>
-        <w:rPr>
-          <w:rFonts w:ascii="Courier New" w:eastAsia="Times New Roman" w:hAnsi="Courier New" w:cs="Courier New"/>
-          <w:color w:val="FFFFFF"/>
-          <w:sz w:val="21"/>
-          <w:szCs w:val="21"/>
-        </w:rPr>
-        <w:br/>
-      </w:r>
-      <w:r>
-        <w:rPr>
-          <w:rFonts w:ascii="Courier New" w:eastAsia="Times New Roman" w:hAnsi="Courier New" w:cs="Courier New"/>
-          <w:color w:val="FFFFFF"/>
-          <w:sz w:val="21"/>
-          <w:szCs w:val="21"/>
-        </w:rPr>
-        <w:br/>
-        <w:t xml:space="preserve">Add all the </w:t>
-      </w:r>
-      <w:proofErr w:type="spellStart"/>
-      <w:r>
-        <w:rPr>
-          <w:rFonts w:ascii="Courier New" w:eastAsia="Times New Roman" w:hAnsi="Courier New" w:cs="Courier New"/>
-          <w:color w:val="FFFFFF"/>
-          <w:sz w:val="21"/>
-          <w:szCs w:val="21"/>
-        </w:rPr>
-        <w:t>octocat</w:t>
-      </w:r>
-      <w:proofErr w:type="spellEnd"/>
-      <w:r>
-        <w:rPr>
-          <w:rFonts w:ascii="Courier New" w:eastAsia="Times New Roman" w:hAnsi="Courier New" w:cs="Courier New"/>
-          <w:color w:val="FFFFFF"/>
-          <w:sz w:val="21"/>
-          <w:szCs w:val="21"/>
-        </w:rPr>
-        <w:t xml:space="preserve"> txt files</w:t>
-      </w:r>
-      <w:r>
-        <w:rPr>
-          <w:rFonts w:ascii="Courier New" w:eastAsia="Times New Roman" w:hAnsi="Courier New" w:cs="Courier New"/>
-          <w:color w:val="FFFFFF"/>
-          <w:sz w:val="21"/>
-          <w:szCs w:val="21"/>
-        </w:rPr>
-        <w:br/>
-      </w:r>
-      <w:r>
-        <w:rPr>
-          <w:rFonts w:ascii="Courier New" w:eastAsia="Times New Roman" w:hAnsi="Courier New" w:cs="Courier New"/>
-          <w:color w:val="FFFFFF"/>
-          <w:sz w:val="21"/>
-          <w:szCs w:val="21"/>
-        </w:rPr>
-        <w:br/>
-      </w:r>
-      <w:r>
-        <w:rPr>
-          <w:rFonts w:ascii="Courier New" w:eastAsia="Times New Roman" w:hAnsi="Courier New" w:cs="Courier New"/>
-          <w:color w:val="FFFFFF"/>
-          <w:sz w:val="21"/>
-          <w:szCs w:val="21"/>
-        </w:rPr>
-        <w:t/>
-      </w:r>
-      <w:r>
-        <w:rPr>
-          <w:rFonts w:ascii="Courier New" w:eastAsia="Times New Roman" w:hAnsi="Courier New" w:cs="Courier New"/>
-          <w:color w:val="FFFF00"/>
-          <w:sz w:val="21"/>
-          <w:szCs w:val="21"/>
-        </w:rPr>
         <w:t>commit b652edfd888cd3d5e7fcb857d0dabc5a0fcb5e28</w:t>
-      </w:r>
-      <w:r>
-        <w:rPr>
-          <w:rFonts w:ascii="Courier New" w:eastAsia="Times New Roman" w:hAnsi="Courier New" w:cs="Courier New"/>
-          <w:color w:val="FFFF00"/>
-          <w:sz w:val="21"/>
-          <w:szCs w:val="21"/>
-        </w:rPr>
-        <w:t/>
       </w:r>
       <w:r>
         <w:rPr>
@@ -2310,8 +2238,6 @@
           <w:szCs w:val="21"/>
         </w:rPr>
       </w:pPr>
-      <w:bookmarkStart w:id="0" w:name="_GoBack"/>
-      <w:bookmarkEnd w:id="0"/>
     </w:p>
     <w:p>
       <w:pPr>
@@ -2575,6 +2501,155 @@
       </w:r>
     </w:p>
     <w:p/>
+    <w:p>
+      <w:proofErr w:type="gramStart"/>
+      <w:r>
+        <w:t>Part 2.</w:t>
+      </w:r>
+      <w:proofErr w:type="gramEnd"/>
+    </w:p>
+    <w:p>
+      <w:r>
+        <w:t xml:space="preserve">GitHub is </w:t>
+      </w:r>
+      <w:proofErr w:type="gramStart"/>
+      <w:r>
+        <w:t>a revision</w:t>
+      </w:r>
+      <w:proofErr w:type="gramEnd"/>
+      <w:r>
+        <w:t xml:space="preserve"> control software which utilizes both online and local repositories for one or more users to work on projects. GitHub was launched in April 2008. Some similar platforms include Subversion, </w:t>
+      </w:r>
+      <w:proofErr w:type="spellStart"/>
+      <w:r>
+        <w:t>BitKeeper</w:t>
+      </w:r>
+      <w:proofErr w:type="spellEnd"/>
+      <w:r>
+        <w:t xml:space="preserve">, and Bazaar. A platform such as this can be very useful when collaborating with multiple users. For instance, </w:t>
+      </w:r>
+      <w:proofErr w:type="spellStart"/>
+      <w:r>
+        <w:t>Git</w:t>
+      </w:r>
+      <w:proofErr w:type="spellEnd"/>
+      <w:r>
+        <w:t xml:space="preserve"> will not allow you to push an update to the repository unless you have the most recent version of the project. This way, users will not be overwriting one another’s modifications. It can also be useful simply for storage. If your computer breaks and you lose your local repository, you can copy the online repository and get back to work. These platforms are also useful in the idea of </w:t>
+      </w:r>
+      <w:proofErr w:type="spellStart"/>
+      <w:r>
+        <w:t>forking</w:t>
+      </w:r>
+      <w:proofErr w:type="spellEnd"/>
+      <w:r>
+        <w:t xml:space="preserve"> a repository. Users can fork a repository, that is </w:t>
+      </w:r>
+      <w:proofErr w:type="gramStart"/>
+      <w:r>
+        <w:t>create</w:t>
+      </w:r>
+      <w:proofErr w:type="gramEnd"/>
+      <w:r>
+        <w:t xml:space="preserve"> a new branch of revisions from the main branch of revisions. This allows users working on the project to go in different directions without affecting the main branch of the project. It also allows users not involved with the project to make their own modifications and then request they be merged with the master branch later on.</w:t>
+      </w:r>
+    </w:p>
+    <w:p>
+      <w:proofErr w:type="gramStart"/>
+      <w:r>
+        <w:t>Part 4.</w:t>
+      </w:r>
+      <w:proofErr w:type="gramEnd"/>
+    </w:p>
+    <w:p>
+      <w:r>
+        <w:t>Repository – The space in which all of the files are stored for your project</w:t>
+      </w:r>
+    </w:p>
+    <w:p>
+      <w:r>
+        <w:t>Commit – The state of your project at the time the commit was created</w:t>
+      </w:r>
+    </w:p>
+    <w:p>
+      <w:r>
+        <w:t>Push – A command in which the current state of your repository is merged into the online repository</w:t>
+      </w:r>
+    </w:p>
+    <w:p>
+      <w:r>
+        <w:t>Branch – An isolated tree of revisions. It is a copy of a repository that does not affect that repository in any way when a user makes updates</w:t>
+      </w:r>
+    </w:p>
+    <w:p>
+      <w:r>
+        <w:t>Fork – Forking is the process of copying a repository at any given time so that you can make your own edits without affecting the main branch</w:t>
+      </w:r>
+    </w:p>
+    <w:p>
+      <w:r>
+        <w:t>Merge – The act of applying a local repository’s updates to the main branch</w:t>
+      </w:r>
+    </w:p>
+    <w:p>
+      <w:r>
+        <w:t>Clone – The act of creating an exact copy of a repository at any given time</w:t>
+      </w:r>
+    </w:p>
+    <w:p>
+      <w:r>
+        <w:t>Pull – The act of copying all the data from one or more repositories and attempting to merge it with your current branch</w:t>
+      </w:r>
+    </w:p>
+    <w:p>
+      <w:r>
+        <w:lastRenderedPageBreak/>
+        <w:t xml:space="preserve">Pull request – This lets other users working on the repository know you have pushed to a repository. The users can build upon that or </w:t>
+      </w:r>
+      <w:proofErr w:type="gramStart"/>
+      <w:r>
+        <w:t>revert</w:t>
+      </w:r>
+      <w:proofErr w:type="gramEnd"/>
+      <w:r>
+        <w:t xml:space="preserve"> your push.</w:t>
+      </w:r>
+    </w:p>
+    <w:p>
+      <w:proofErr w:type="gramStart"/>
+      <w:r>
+        <w:t>Part 6.</w:t>
+      </w:r>
+      <w:proofErr w:type="gramEnd"/>
+    </w:p>
+    <w:p>
+      <w:r>
+        <w:t xml:space="preserve">In order to do this section, I first forked the </w:t>
+      </w:r>
+      <w:proofErr w:type="spellStart"/>
+      <w:r>
+        <w:t>paceuniversity</w:t>
+      </w:r>
+      <w:proofErr w:type="spellEnd"/>
+      <w:r>
+        <w:t>/courses repository. Then, I cloned the repository I had forked to my computer. From there, I edited the README.md file and pushed it to the repository I had forked. After that, I was able to send a pull request to the master repository.</w:t>
+      </w:r>
+    </w:p>
+    <w:p>
+      <w:proofErr w:type="gramStart"/>
+      <w:r>
+        <w:t>Part 10.</w:t>
+      </w:r>
+      <w:proofErr w:type="gramEnd"/>
+    </w:p>
+    <w:p>
+      <w:r>
+        <w:t xml:space="preserve">I’ve used GitHub to create and manage personal projects as long as collaborate with group projects for class. I’ve mostly used it for personal projects which were mostly tutorials. Since I was the only collaborator in almost all of those projects, there was no need for me to make additional branches. There was one project I did for a class with another student. We only used one branch for editing because we had minimal updates and always built off of each other’s updates. </w:t>
+      </w:r>
+    </w:p>
+    <w:p>
+      <w:bookmarkStart w:id="0" w:name="_GoBack"/>
+      <w:bookmarkEnd w:id="0"/>
+    </w:p>
     <w:sectPr>
       <w:pgSz w:w="12240" w:h="15840"/>
       <w:pgMar w:top="1440" w:right="1440" w:bottom="1440" w:left="1440" w:header="720" w:footer="720" w:gutter="0"/>

</xml_diff>